<commit_message>
Add russian translation (edits by @lavaevrv)
</commit_message>
<xml_diff>
--- a/ru/feature_team_primer_ru.docx
+++ b/ru/feature_team_primer_ru.docx
@@ -645,7 +645,14 @@
           <w:i/>
           <w:iCs/>
         </w:rPr>
-        <w:t>найтв</w:t>
+        <w:t>найт</w:t>
+      </w:r>
+      <w:r>
+        <w:rPr>
+          <w:i/>
+          <w:iCs/>
+        </w:rPr>
+        <w:t>и</w:t>
       </w:r>
       <w:r>
         <w:rPr>
@@ -1030,22 +1037,7 @@
         <w:spacing w:before="200" w:after="200" w:line="240" w:lineRule="atLeast"/>
         <w:jc w:val="both"/>
       </w:pPr>
-    </w:p>
-    <w:p>
-      <w:pPr>
-        <w:pStyle w:val="FreeForm"/>
-        <w:spacing w:before="200" w:after="200" w:line="240" w:lineRule="atLeast"/>
-        <w:jc w:val="both"/>
-      </w:pPr>
-    </w:p>
-    <w:p>
-      <w:pPr>
-        <w:pStyle w:val="FreeForm"/>
-        <w:spacing w:before="200" w:after="200" w:line="240" w:lineRule="atLeast"/>
-        <w:jc w:val="both"/>
-      </w:pPr>
-      <w:r>
-        <w:lastRenderedPageBreak/>
+      <w:r>
         <w:t>Характерные черты фиче-команды перечислены ниже:</w:t>
       </w:r>
     </w:p>
@@ -1114,6 +1106,7 @@
                 <w:b/>
                 <w:bCs/>
               </w:rPr>
+              <w:lastRenderedPageBreak/>
               <w:t>Фиче-команда</w:t>
             </w:r>
           </w:p>
@@ -1186,7 +1179,7 @@
                   <w14:bevel/>
                 </w14:textOutline>
               </w:rPr>
-              <w:t>черты</w:t>
+              <w:t>качества</w:t>
             </w:r>
           </w:p>
           <w:p>
@@ -1443,8 +1436,8 @@
           <w:ilvl w:val="0"/>
           <w:numId w:val="2"/>
         </w:numPr>
-        <w:rPr>
-          <w:noProof/>
+        <w:spacing w:before="200" w:after="200" w:line="280" w:lineRule="atLeast"/>
+        <w:rPr>
           <w:lang w:val="ru-RU"/>
         </w:rPr>
       </w:pPr>
@@ -1472,8 +1465,10 @@
     </w:p>
     <w:p>
       <w:pPr>
-        <w:pStyle w:val="FreeForm"/>
         <w:spacing w:before="200" w:after="200" w:line="280" w:lineRule="atLeast"/>
+        <w:rPr>
+          <w:lang w:val="ru-RU"/>
+        </w:rPr>
       </w:pPr>
       <w:r>
         <w:rPr>
@@ -1526,10 +1521,7 @@
                               <w:jc w:val="center"/>
                             </w:pPr>
                             <w:r>
-                              <w:t xml:space="preserve">Организация, </w:t>
-                            </w:r>
-                            <w:r>
-                              <w:t>состоящая из фиче-команд, использует преимущества в скорости от специализации, если требования покрываются навыками команд.</w:t>
+                              <w:t>Организация, состоящая из фиче-команд, использует преимущества в скорости от специализации, если требования покрываются навыками команд.</w:t>
                             </w:r>
                           </w:p>
                           <w:p>
@@ -1620,11 +1612,15 @@
         </mc:AlternateContent>
       </w:r>
       <w:r>
+        <w:rPr>
+          <w:lang w:val="ru-RU"/>
+        </w:rPr>
         <w:t xml:space="preserve">В организации, состоящей из фиче-команд, когда специализация становится ограничением… происходит обучение. </w:t>
       </w:r>
       <w:r>
         <w:rPr>
-          <w:rFonts w:ascii="Arial Unicode MS" w:eastAsia="Arial Unicode MS" w:hAnsi="Arial Unicode MS" w:cs="Arial Unicode MS"/>
+          <w:rFonts w:ascii="Arial Unicode MS" w:hAnsi="Arial Unicode MS" w:cs="Arial Unicode MS"/>
+          <w:lang w:val="ru-RU"/>
         </w:rPr>
         <w:br w:type="page"/>
       </w:r>
@@ -1724,31 +1720,7 @@
                                 <w:i/>
                                 <w:iCs/>
                               </w:rPr>
-                              <w:t>Фиче-команд</w:t>
-                            </w:r>
-                            <w:r>
-                              <w:rPr>
-                                <w:rFonts w:ascii="Helvetica Light" w:hAnsi="Helvetica Light"/>
-                                <w:i/>
-                                <w:iCs/>
-                              </w:rPr>
-                              <w:t>ы</w:t>
-                            </w:r>
-                            <w:r>
-                              <w:rPr>
-                                <w:rFonts w:ascii="Helvetica Light" w:hAnsi="Helvetica Light"/>
-                                <w:i/>
-                                <w:iCs/>
-                              </w:rPr>
-                              <w:t xml:space="preserve"> </w:t>
-                            </w:r>
-                            <w:r>
-                              <w:rPr>
-                                <w:rFonts w:ascii="Helvetica Light" w:hAnsi="Helvetica Light"/>
-                                <w:i/>
-                                <w:iCs/>
-                              </w:rPr>
-                              <w:t>против</w:t>
+                              <w:t xml:space="preserve">Сравнение </w:t>
                             </w:r>
                             <w:r>
                               <w:rPr>
@@ -1788,7 +1760,15 @@
                                 <w:i/>
                                 <w:iCs/>
                               </w:rPr>
-                              <w:t xml:space="preserve"> команд</w:t>
+                              <w:t xml:space="preserve"> </w:t>
+                            </w:r>
+                            <w:r>
+                              <w:rPr>
+                                <w:rFonts w:ascii="Helvetica Light" w:hAnsi="Helvetica Light"/>
+                                <w:i/>
+                                <w:iCs/>
+                              </w:rPr>
+                              <w:t>и фиче-команд</w:t>
                             </w:r>
                           </w:p>
                         </w:txbxContent>
@@ -1810,11 +1790,7 @@
           </mc:Choice>
           <mc:Fallback>
             <w:pict>
-              <v:shapetype w14:anchorId="2A8A6295" id="_x0000_t202" coordsize="21600,21600" o:spt="202" path="m,l,21600r21600,l21600,xe">
-                <v:stroke joinstyle="miter"/>
-                <v:path gradientshapeok="t" o:connecttype="rect"/>
-              </v:shapetype>
-              <v:shape id="_x0000_s1028" type="#_x0000_t202" style="position:absolute;margin-left:0;margin-top:95.3pt;width:441.5pt;height:17pt;z-index:251663360;visibility:visible;mso-wrap-style:square;mso-width-percent:0;mso-height-percent:0;mso-wrap-distance-left:3pt;mso-wrap-distance-top:3pt;mso-wrap-distance-right:3pt;mso-wrap-distance-bottom:3pt;mso-position-horizontal:left;mso-position-horizontal-relative:margin;mso-position-vertical:absolute;mso-position-vertical-relative:page;mso-width-percent:0;mso-height-percent:0;mso-width-relative:margin;mso-height-relative:margin;v-text-anchor:top" o:gfxdata="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" filled="f" stroked="f" strokeweight="1pt">
+              <v:shape w14:anchorId="2A8A6295" id="_x0000_s1028" type="#_x0000_t202" style="position:absolute;margin-left:0;margin-top:95.3pt;width:441.5pt;height:17pt;z-index:251663360;visibility:visible;mso-wrap-style:square;mso-width-percent:0;mso-height-percent:0;mso-wrap-distance-left:3pt;mso-wrap-distance-top:3pt;mso-wrap-distance-right:3pt;mso-wrap-distance-bottom:3pt;mso-position-horizontal:left;mso-position-horizontal-relative:margin;mso-position-vertical:absolute;mso-position-vertical-relative:page;mso-width-percent:0;mso-height-percent:0;mso-width-relative:margin;mso-height-relative:margin;v-text-anchor:top" o:gfxdata="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" filled="f" stroked="f" strokeweight="1pt">
                 <v:stroke miterlimit="4"/>
                 <v:textbox inset="0,0,0,0">
                   <w:txbxContent>
@@ -1855,31 +1831,7 @@
                           <w:i/>
                           <w:iCs/>
                         </w:rPr>
-                        <w:t>Фиче-команд</w:t>
-                      </w:r>
-                      <w:r>
-                        <w:rPr>
-                          <w:rFonts w:ascii="Helvetica Light" w:hAnsi="Helvetica Light"/>
-                          <w:i/>
-                          <w:iCs/>
-                        </w:rPr>
-                        <w:t>ы</w:t>
-                      </w:r>
-                      <w:r>
-                        <w:rPr>
-                          <w:rFonts w:ascii="Helvetica Light" w:hAnsi="Helvetica Light"/>
-                          <w:i/>
-                          <w:iCs/>
-                        </w:rPr>
-                        <w:t xml:space="preserve"> </w:t>
-                      </w:r>
-                      <w:r>
-                        <w:rPr>
-                          <w:rFonts w:ascii="Helvetica Light" w:hAnsi="Helvetica Light"/>
-                          <w:i/>
-                          <w:iCs/>
-                        </w:rPr>
-                        <w:t>против</w:t>
+                        <w:t xml:space="preserve">Сравнение </w:t>
                       </w:r>
                       <w:r>
                         <w:rPr>
@@ -1919,7 +1871,15 @@
                           <w:i/>
                           <w:iCs/>
                         </w:rPr>
-                        <w:t xml:space="preserve"> команд</w:t>
+                        <w:t xml:space="preserve"> </w:t>
+                      </w:r>
+                      <w:r>
+                        <w:rPr>
+                          <w:rFonts w:ascii="Helvetica Light" w:hAnsi="Helvetica Light"/>
+                          <w:i/>
+                          <w:iCs/>
+                        </w:rPr>
+                        <w:t>и фиче-команд</w:t>
                       </w:r>
                     </w:p>
                   </w:txbxContent>
@@ -2084,7 +2044,14 @@
                 <w:sz w:val="22"/>
                 <w:szCs w:val="22"/>
               </w:rPr>
-              <w:t>оптимизирована для поставки максимальной клиентской ценности</w:t>
+              <w:t>оптимизирована для поставки максимальной ценности</w:t>
+            </w:r>
+            <w:r>
+              <w:rPr>
+                <w:sz w:val="22"/>
+                <w:szCs w:val="22"/>
+              </w:rPr>
+              <w:t xml:space="preserve"> для клиента</w:t>
             </w:r>
             <w:r>
               <w:rPr>
@@ -3042,7 +3009,14 @@
                 <w:sz w:val="22"/>
                 <w:szCs w:val="22"/>
               </w:rPr>
-              <w:t>выражается в ‘каскадной’ разработке</w:t>
+              <w:t>приводит к</w:t>
+            </w:r>
+            <w:r>
+              <w:rPr>
+                <w:sz w:val="22"/>
+                <w:szCs w:val="22"/>
+              </w:rPr>
+              <w:t xml:space="preserve"> ‘каскадной’ разработке</w:t>
             </w:r>
           </w:p>
         </w:tc>
@@ -3477,7 +3451,7 @@
           <w:sz w:val="14"/>
           <w:szCs w:val="14"/>
         </w:rPr>
-        <w:t xml:space="preserve"> - Относительно ‘современные’ фиче-команды имеют длинную историю в масштабной разработке, например, в Майкрософт </w:t>
+        <w:t xml:space="preserve"> - Относительно ‘современные’ фиче-команды имеют длинную историю в масштабной разработке, например, в </w:t>
       </w:r>
       <w:r>
         <w:rPr>
@@ -3485,14 +3459,43 @@
           <w:szCs w:val="14"/>
           <w:lang w:val="en-US"/>
         </w:rPr>
-        <w:t>and</w:t>
+        <w:t>Microsoft</w:t>
       </w:r>
       <w:r>
         <w:rPr>
           <w:sz w:val="14"/>
           <w:szCs w:val="14"/>
         </w:rPr>
-        <w:t xml:space="preserve"> Эрикссон. </w:t>
+        <w:t xml:space="preserve"> </w:t>
+      </w:r>
+      <w:r>
+        <w:rPr>
+          <w:sz w:val="14"/>
+          <w:szCs w:val="14"/>
+        </w:rPr>
+        <w:t>и</w:t>
+      </w:r>
+      <w:r>
+        <w:rPr>
+          <w:sz w:val="14"/>
+          <w:szCs w:val="14"/>
+        </w:rPr>
+        <w:t xml:space="preserve"> </w:t>
+      </w:r>
+      <w:r>
+        <w:rPr>
+          <w:sz w:val="14"/>
+          <w:szCs w:val="14"/>
+          <w:lang w:val="en-US"/>
+        </w:rPr>
+        <w:t>Ericsson</w:t>
+      </w:r>
+      <w:r>
+        <w:rPr>
+          <w:sz w:val="14"/>
+          <w:szCs w:val="14"/>
+        </w:rPr>
+        <w:t xml:space="preserve">. </w:t>
       </w:r>
       <w:r>
         <w:rPr>
@@ -3508,7 +3511,35 @@
           <w:sz w:val="14"/>
           <w:szCs w:val="14"/>
         </w:rPr>
-        <w:t xml:space="preserve">- Мэл Конвей наблюдал ежелательные структуры в 1968, он не рекомендовал их—по факту, совершенно наоборот. </w:t>
+        <w:t>- Мэл Конвей наблюдал ежелательные структуры в 1968, он не рекомендовал их</w:t>
+      </w:r>
+      <w:r>
+        <w:rPr>
+          <w:sz w:val="14"/>
+          <w:szCs w:val="14"/>
+        </w:rPr>
+        <w:t xml:space="preserve"> </w:t>
+      </w:r>
+      <w:r>
+        <w:rPr>
+          <w:sz w:val="14"/>
+          <w:szCs w:val="14"/>
+        </w:rPr>
+        <w:t>—</w:t>
+      </w:r>
+      <w:r>
+        <w:rPr>
+          <w:sz w:val="14"/>
+          <w:szCs w:val="14"/>
+        </w:rPr>
+        <w:t xml:space="preserve"> на самом деле</w:t>
+      </w:r>
+      <w:r>
+        <w:rPr>
+          <w:sz w:val="14"/>
+          <w:szCs w:val="14"/>
+        </w:rPr>
+        <w:t xml:space="preserve">, совершенно наоборот. </w:t>
       </w:r>
       <w:r>
         <w:rPr>
@@ -3564,7 +3595,6 @@
           <w:sz w:val="14"/>
           <w:szCs w:val="14"/>
         </w:rPr>
-        <w:lastRenderedPageBreak/>
         <mc:AlternateContent>
           <mc:Choice Requires="wps">
             <w:drawing>
@@ -4207,7 +4237,56 @@
                 <w:sz w:val="22"/>
                 <w:szCs w:val="22"/>
               </w:rPr>
-              <w:t>стабильная команда, остающаяся вместе на протяжении многих лет и разрабатывающая совместно большое количество различной функциональности</w:t>
+              <w:t>стабильная команда,</w:t>
+            </w:r>
+            <w:r>
+              <w:rPr>
+                <w:sz w:val="22"/>
+                <w:szCs w:val="22"/>
+              </w:rPr>
+              <w:t xml:space="preserve"> члены которой</w:t>
+            </w:r>
+            <w:r>
+              <w:rPr>
+                <w:sz w:val="22"/>
+                <w:szCs w:val="22"/>
+              </w:rPr>
+              <w:t xml:space="preserve"> </w:t>
+            </w:r>
+            <w:r>
+              <w:rPr>
+                <w:sz w:val="22"/>
+                <w:szCs w:val="22"/>
+              </w:rPr>
+              <w:t>оста</w:t>
+            </w:r>
+            <w:r>
+              <w:rPr>
+                <w:sz w:val="22"/>
+                <w:szCs w:val="22"/>
+              </w:rPr>
+              <w:t>ю</w:t>
+            </w:r>
+            <w:r>
+              <w:rPr>
+                <w:sz w:val="22"/>
+                <w:szCs w:val="22"/>
+              </w:rPr>
+              <w:t>тся вместе на долгие годы и</w:t>
+            </w:r>
+            <w:r>
+              <w:rPr>
+                <w:sz w:val="22"/>
+                <w:szCs w:val="22"/>
+              </w:rPr>
+              <w:t xml:space="preserve"> </w:t>
+            </w:r>
+            <w:r>
+              <w:rPr>
+                <w:sz w:val="22"/>
+                <w:szCs w:val="22"/>
+              </w:rPr>
+              <w:t>реализуют совместно большое количество функциональности</w:t>
             </w:r>
           </w:p>
         </w:tc>
@@ -4551,6 +4630,7 @@
                 <w:szCs w:val="22"/>
                 <w:shd w:val="clear" w:color="auto" w:fill="FFFFFF"/>
               </w:rPr>
+              <w:lastRenderedPageBreak/>
               <w:t>члены команды выделены — на 100% — в команду</w:t>
             </w:r>
           </w:p>
@@ -4606,7 +4686,6 @@
         <w:rPr>
           <w:noProof/>
         </w:rPr>
-        <w:lastRenderedPageBreak/>
         <mc:AlternateContent>
           <mc:Choice Requires="wps">
             <w:drawing>
@@ -4665,15 +4744,7 @@
                                 <w:i/>
                                 <w:iCs/>
                               </w:rPr>
-                              <w:t xml:space="preserve">Иллюстрация </w:t>
-                            </w:r>
-                            <w:r>
-                              <w:rPr>
-                                <w:rFonts w:ascii="Helvetica Light" w:hAnsi="Helvetica Light"/>
-                                <w:i/>
-                                <w:iCs/>
-                              </w:rPr>
-                              <w:t>3</w:t>
+                              <w:t>Иллюстрация 3</w:t>
                             </w:r>
                             <w:r>
                               <w:t xml:space="preserve">. </w:t>
@@ -4714,7 +4785,7 @@
           </mc:Choice>
           <mc:Fallback>
             <w:pict>
-              <v:shape w14:anchorId="4286F3E2" id="_x0000_s1030" type="#_x0000_t202" style="position:absolute;left:0;text-align:left;margin-left:-1.05pt;margin-top:105.25pt;width:423.8pt;height:17pt;z-index:251677696;visibility:visible;mso-wrap-style:square;mso-width-percent:0;mso-height-percent:0;mso-wrap-distance-left:3pt;mso-wrap-distance-top:3pt;mso-wrap-distance-right:3pt;mso-wrap-distance-bottom:3pt;mso-position-horizontal:absolute;mso-position-horizontal-relative:margin;mso-position-vertical:absolute;mso-position-vertical-relative:page;mso-width-percent:0;mso-height-percent:0;mso-width-relative:margin;mso-height-relative:margin;v-text-anchor:top" o:gfxdata="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" filled="f" stroked="f" strokeweight="1pt">
+              <v:shape w14:anchorId="4286F3E2" id="_x0000_s1031" type="#_x0000_t202" style="position:absolute;left:0;text-align:left;margin-left:-1.05pt;margin-top:105.25pt;width:423.8pt;height:17pt;z-index:251677696;visibility:visible;mso-wrap-style:square;mso-width-percent:0;mso-height-percent:0;mso-wrap-distance-left:3pt;mso-wrap-distance-top:3pt;mso-wrap-distance-right:3pt;mso-wrap-distance-bottom:3pt;mso-position-horizontal:absolute;mso-position-horizontal-relative:margin;mso-position-vertical:absolute;mso-position-vertical-relative:page;mso-width-percent:0;mso-height-percent:0;mso-width-relative:margin;mso-height-relative:margin;v-text-anchor:top" o:gfxdata="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" filled="f" stroked="f" strokeweight="1pt">
                 <v:stroke miterlimit="4"/>
                 <v:textbox inset="0,0,0,0">
                   <w:txbxContent>
@@ -4878,6 +4949,7 @@
           <w:bCs/>
           <w:color w:val="0433FF"/>
         </w:rPr>
+        <w:lastRenderedPageBreak/>
         <w:t>Что выбрать: Компонентные Команды или Фиче-команды?</w:t>
       </w:r>
     </w:p>
@@ -4898,8 +4970,13 @@
         <w:jc w:val="both"/>
       </w:pPr>
       <w:r>
-        <w:lastRenderedPageBreak/>
-        <w:t>Часто высказываемая причина в пользу гибридной организации — это необходимость создания инфраструктуры, создания повторно используемых компонентов или улучшени</w:t>
+        <w:t xml:space="preserve">Часто </w:t>
+      </w:r>
+      <w:r>
+        <w:t>используемый аргумент</w:t>
+      </w:r>
+      <w:r>
+        <w:t xml:space="preserve"> в пользу гибридной организации — это необходимость создания инфраструктуры, создания повторно используемых компонентов или улучшени</w:t>
       </w:r>
       <w:r>
         <w:t>я</w:t>
@@ -5093,7 +5170,7 @@
           </mc:Choice>
           <mc:Fallback>
             <w:pict>
-              <v:shape w14:anchorId="237CD2E6" id="_x0000_s1031" type="#_x0000_t202" style="position:absolute;left:0;text-align:left;margin-left:0;margin-top:401.7pt;width:423.8pt;height:17pt;z-index:251679744;visibility:visible;mso-wrap-style:square;mso-width-percent:0;mso-height-percent:0;mso-wrap-distance-left:3pt;mso-wrap-distance-top:3pt;mso-wrap-distance-right:3pt;mso-wrap-distance-bottom:3pt;mso-position-horizontal:left;mso-position-horizontal-relative:margin;mso-position-vertical:absolute;mso-position-vertical-relative:page;mso-width-percent:0;mso-height-percent:0;mso-width-relative:margin;mso-height-relative:margin;v-text-anchor:top" o:gfxdata="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" filled="f" stroked="f" strokeweight="1pt">
+              <v:shape w14:anchorId="237CD2E6" id="_x0000_s1032" type="#_x0000_t202" style="position:absolute;left:0;text-align:left;margin-left:0;margin-top:401.7pt;width:423.8pt;height:17pt;z-index:251679744;visibility:visible;mso-wrap-style:square;mso-width-percent:0;mso-height-percent:0;mso-wrap-distance-left:3pt;mso-wrap-distance-top:3pt;mso-wrap-distance-right:3pt;mso-wrap-distance-bottom:3pt;mso-position-horizontal:left;mso-position-horizontal-relative:margin;mso-position-vertical:absolute;mso-position-vertical-relative:page;mso-width-percent:0;mso-height-percent:0;mso-width-relative:margin;mso-height-relative:margin;v-text-anchor:top" o:gfxdata="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" filled="f" stroked="f" strokeweight="1pt">
                 <v:stroke miterlimit="4"/>
                 <v:textbox inset="0,0,0,0">
                   <w:txbxContent>
@@ -5239,6 +5316,7 @@
         <w:rPr>
           <w:noProof/>
         </w:rPr>
+        <w:lastRenderedPageBreak/>
         <w:drawing>
           <wp:inline distT="0" distB="0" distL="0" distR="0" wp14:anchorId="09972A3F" wp14:editId="6C8D84B4">
             <wp:extent cx="5513695" cy="3999342"/>
@@ -5306,7 +5384,6 @@
           <w:bCs/>
           <w:color w:val="0433FF"/>
         </w:rPr>
-        <w:lastRenderedPageBreak/>
         <w:t>Знакомство</w:t>
       </w:r>
       <w:r>
@@ -5413,6 +5490,7 @@
         <w:rPr>
           <w:noProof/>
         </w:rPr>
+        <w:lastRenderedPageBreak/>
         <mc:AlternateContent>
           <mc:Choice Requires="wps">
             <w:drawing>
@@ -5504,7 +5582,7 @@
           </mc:Choice>
           <mc:Fallback>
             <w:pict>
-              <v:shape w14:anchorId="22845510" id="_x0000_s1032" type="#_x0000_t202" style="position:absolute;left:0;text-align:left;margin-left:0;margin-top:282.95pt;width:423.8pt;height:17pt;z-index:251681792;visibility:visible;mso-wrap-style:square;mso-width-percent:0;mso-height-percent:0;mso-wrap-distance-left:3pt;mso-wrap-distance-top:3pt;mso-wrap-distance-right:3pt;mso-wrap-distance-bottom:3pt;mso-position-horizontal:left;mso-position-horizontal-relative:margin;mso-position-vertical:absolute;mso-position-vertical-relative:page;mso-width-percent:0;mso-height-percent:0;mso-width-relative:margin;mso-height-relative:margin;v-text-anchor:top" o:gfxdata="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" filled="f" stroked="f" strokeweight="1pt">
+              <v:shape w14:anchorId="22845510" id="_x0000_s1033" type="#_x0000_t202" style="position:absolute;left:0;text-align:left;margin-left:0;margin-top:282.95pt;width:423.8pt;height:17pt;z-index:251681792;visibility:visible;mso-wrap-style:square;mso-width-percent:0;mso-height-percent:0;mso-wrap-distance-left:3pt;mso-wrap-distance-top:3pt;mso-wrap-distance-right:3pt;mso-wrap-distance-bottom:3pt;mso-position-horizontal:left;mso-position-horizontal-relative:margin;mso-position-vertical:absolute;mso-position-vertical-relative:page;mso-width-percent:0;mso-height-percent:0;mso-width-relative:margin;mso-height-relative:margin;v-text-anchor:top" o:gfxdata="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" filled="f" stroked="f" strokeweight="1pt">
                 <v:stroke miterlimit="4"/>
                 <v:textbox inset="0,0,0,0">
                   <w:txbxContent>
@@ -5552,7 +5630,22 @@
         </mc:AlternateContent>
       </w:r>
       <w:r>
-        <w:t xml:space="preserve">Владелец Продукта группирует каждый элемент Бэклога Продукта строго в одну категорию требований - Область Требований этого элемента. Таким образом он формирует на основе всего Бэклога Продукта представления различных его частей, называемых </w:t>
+        <w:t>Владелец Продукта</w:t>
+      </w:r>
+      <w:r>
+        <w:t xml:space="preserve"> (</w:t>
+      </w:r>
+      <w:r>
+        <w:rPr>
+          <w:lang w:val="en-US"/>
+        </w:rPr>
+        <w:t>PO</w:t>
+      </w:r>
+      <w:r>
+        <w:t>)</w:t>
+      </w:r>
+      <w:r>
+        <w:t xml:space="preserve"> группирует каждый элемент Бэклога Продукта строго в одну категорию требований - Область Требований этого элемента. Таким образом он формирует на основе всего Бэклога Продукта представления различных его частей, называемых </w:t>
       </w:r>
       <w:r>
         <w:rPr>
@@ -5825,7 +5918,47 @@
                                 <w:i/>
                                 <w:iCs/>
                               </w:rPr>
-                              <w:t>Область требований проти Области Разработки</w:t>
+                              <w:t xml:space="preserve">Сравнение </w:t>
+                            </w:r>
+                            <w:r>
+                              <w:rPr>
+                                <w:rFonts w:ascii="Helvetica Light" w:hAnsi="Helvetica Light"/>
+                                <w:i/>
+                                <w:iCs/>
+                              </w:rPr>
+                              <w:t>Област</w:t>
+                            </w:r>
+                            <w:r>
+                              <w:rPr>
+                                <w:rFonts w:ascii="Helvetica Light" w:hAnsi="Helvetica Light"/>
+                                <w:i/>
+                                <w:iCs/>
+                              </w:rPr>
+                              <w:t>и</w:t>
+                            </w:r>
+                            <w:r>
+                              <w:rPr>
+                                <w:rFonts w:ascii="Helvetica Light" w:hAnsi="Helvetica Light"/>
+                                <w:i/>
+                                <w:iCs/>
+                              </w:rPr>
+                              <w:t xml:space="preserve"> требований </w:t>
+                            </w:r>
+                            <w:r>
+                              <w:rPr>
+                                <w:rFonts w:ascii="Helvetica Light" w:hAnsi="Helvetica Light"/>
+                                <w:i/>
+                                <w:iCs/>
+                              </w:rPr>
+                              <w:t>и</w:t>
+                            </w:r>
+                            <w:r>
+                              <w:rPr>
+                                <w:rFonts w:ascii="Helvetica Light" w:hAnsi="Helvetica Light"/>
+                                <w:i/>
+                                <w:iCs/>
+                              </w:rPr>
+                              <w:t xml:space="preserve"> Области Разработки</w:t>
                             </w:r>
                           </w:p>
                         </w:txbxContent>
@@ -5904,7 +6037,47 @@
                           <w:i/>
                           <w:iCs/>
                         </w:rPr>
-                        <w:t>Область требований проти Области Разработки</w:t>
+                        <w:t xml:space="preserve">Сравнение </w:t>
+                      </w:r>
+                      <w:r>
+                        <w:rPr>
+                          <w:rFonts w:ascii="Helvetica Light" w:hAnsi="Helvetica Light"/>
+                          <w:i/>
+                          <w:iCs/>
+                        </w:rPr>
+                        <w:t>Област</w:t>
+                      </w:r>
+                      <w:r>
+                        <w:rPr>
+                          <w:rFonts w:ascii="Helvetica Light" w:hAnsi="Helvetica Light"/>
+                          <w:i/>
+                          <w:iCs/>
+                        </w:rPr>
+                        <w:t>и</w:t>
+                      </w:r>
+                      <w:r>
+                        <w:rPr>
+                          <w:rFonts w:ascii="Helvetica Light" w:hAnsi="Helvetica Light"/>
+                          <w:i/>
+                          <w:iCs/>
+                        </w:rPr>
+                        <w:t xml:space="preserve"> требований </w:t>
+                      </w:r>
+                      <w:r>
+                        <w:rPr>
+                          <w:rFonts w:ascii="Helvetica Light" w:hAnsi="Helvetica Light"/>
+                          <w:i/>
+                          <w:iCs/>
+                        </w:rPr>
+                        <w:t>и</w:t>
+                      </w:r>
+                      <w:r>
+                        <w:rPr>
+                          <w:rFonts w:ascii="Helvetica Light" w:hAnsi="Helvetica Light"/>
+                          <w:i/>
+                          <w:iCs/>
+                        </w:rPr>
+                        <w:t xml:space="preserve"> Области Разработки</w:t>
                       </w:r>
                     </w:p>
                   </w:txbxContent>
@@ -6241,7 +6414,43 @@
                 <w:szCs w:val="22"/>
                 <w:shd w:val="clear" w:color="auto" w:fill="FFFFFF"/>
               </w:rPr>
-              <w:t>временны по природе; должны меняться на протяжении всей жизни Продукта, но не каждую итерацию</w:t>
+              <w:t>временны по природе; должны меняться на протяжении все</w:t>
+            </w:r>
+            <w:r>
+              <w:rPr>
+                <w:color w:val="333333"/>
+                <w:sz w:val="22"/>
+                <w:szCs w:val="22"/>
+                <w:shd w:val="clear" w:color="auto" w:fill="FFFFFF"/>
+              </w:rPr>
+              <w:t>го</w:t>
+            </w:r>
+            <w:r>
+              <w:rPr>
+                <w:color w:val="333333"/>
+                <w:sz w:val="22"/>
+                <w:szCs w:val="22"/>
+                <w:shd w:val="clear" w:color="auto" w:fill="FFFFFF"/>
+              </w:rPr>
+              <w:t xml:space="preserve"> жизн</w:t>
+            </w:r>
+            <w:r>
+              <w:rPr>
+                <w:color w:val="333333"/>
+                <w:sz w:val="22"/>
+                <w:szCs w:val="22"/>
+                <w:shd w:val="clear" w:color="auto" w:fill="FFFFFF"/>
+              </w:rPr>
+              <w:t>енного цикла</w:t>
+            </w:r>
+            <w:r>
+              <w:rPr>
+                <w:color w:val="333333"/>
+                <w:sz w:val="22"/>
+                <w:szCs w:val="22"/>
+                <w:shd w:val="clear" w:color="auto" w:fill="FFFFFF"/>
+              </w:rPr>
+              <w:t xml:space="preserve"> Продукта, но не каждую итерацию</w:t>
             </w:r>
           </w:p>
         </w:tc>
@@ -6279,7 +6488,43 @@
                 <w:szCs w:val="22"/>
                 <w:shd w:val="clear" w:color="auto" w:fill="FFFFFF"/>
               </w:rPr>
-              <w:t>стремятся быть фиксированными на протяжении всей жизни продукта</w:t>
+              <w:t>стремятся быть фиксированными на протяжении все</w:t>
+            </w:r>
+            <w:r>
+              <w:rPr>
+                <w:color w:val="333333"/>
+                <w:sz w:val="22"/>
+                <w:szCs w:val="22"/>
+                <w:shd w:val="clear" w:color="auto" w:fill="FFFFFF"/>
+              </w:rPr>
+              <w:t xml:space="preserve">го </w:t>
+            </w:r>
+            <w:r>
+              <w:rPr>
+                <w:color w:val="333333"/>
+                <w:sz w:val="22"/>
+                <w:szCs w:val="22"/>
+                <w:shd w:val="clear" w:color="auto" w:fill="FFFFFF"/>
+              </w:rPr>
+              <w:t>жизн</w:t>
+            </w:r>
+            <w:r>
+              <w:rPr>
+                <w:color w:val="333333"/>
+                <w:sz w:val="22"/>
+                <w:szCs w:val="22"/>
+                <w:shd w:val="clear" w:color="auto" w:fill="FFFFFF"/>
+              </w:rPr>
+              <w:t>енного цикла</w:t>
+            </w:r>
+            <w:r>
+              <w:rPr>
+                <w:color w:val="333333"/>
+                <w:sz w:val="22"/>
+                <w:szCs w:val="22"/>
+                <w:shd w:val="clear" w:color="auto" w:fill="FFFFFF"/>
+              </w:rPr>
+              <w:t xml:space="preserve"> продукта</w:t>
             </w:r>
           </w:p>
         </w:tc>
@@ -6326,7 +6571,7 @@
                 <w:szCs w:val="22"/>
                 <w:shd w:val="clear" w:color="auto" w:fill="FFFFFF"/>
               </w:rPr>
-              <w:t>фокусируют внимание на заказчике, используя язык заказчика</w:t>
+              <w:t>фокусируются на потребностях заказчика, используя понятный для заказчика язык</w:t>
             </w:r>
           </w:p>
         </w:tc>
@@ -6364,7 +6609,25 @@
                 <w:szCs w:val="22"/>
                 <w:shd w:val="clear" w:color="auto" w:fill="FFFFFF"/>
               </w:rPr>
-              <w:t>фокусируют внимание на архитектуре, используя технический язык</w:t>
+              <w:t>фокусируют</w:t>
+            </w:r>
+            <w:r>
+              <w:rPr>
+                <w:color w:val="333333"/>
+                <w:sz w:val="22"/>
+                <w:szCs w:val="22"/>
+                <w:shd w:val="clear" w:color="auto" w:fill="FFFFFF"/>
+              </w:rPr>
+              <w:t>ся</w:t>
+            </w:r>
+            <w:r>
+              <w:rPr>
+                <w:color w:val="333333"/>
+                <w:sz w:val="22"/>
+                <w:szCs w:val="22"/>
+                <w:shd w:val="clear" w:color="auto" w:fill="FFFFFF"/>
+              </w:rPr>
+              <w:t xml:space="preserve"> на архитектуре, используя технический язык</w:t>
             </w:r>
           </w:p>
         </w:tc>
@@ -6395,7 +6658,10 @@
         <w:jc w:val="both"/>
       </w:pPr>
       <w:r>
-        <w:t xml:space="preserve">Наконец, </w:t>
+        <w:t>И н</w:t>
+      </w:r>
+      <w:r>
+        <w:t xml:space="preserve">аконец, </w:t>
       </w:r>
       <w:r>
         <w:t>В</w:t>
@@ -6519,7 +6785,13 @@
         <w:t xml:space="preserve"> - это стабильные команды, которы</w:t>
       </w:r>
       <w:r>
-        <w:t>е делают всю работу в задачах</w:t>
+        <w:t>е делают всю работу</w:t>
+      </w:r>
+      <w:r>
+        <w:t xml:space="preserve"> целиком</w:t>
+      </w:r>
+      <w:r>
+        <w:t xml:space="preserve"> в задачах</w:t>
       </w:r>
       <w:r>
         <w:t xml:space="preserve">, ориентированных на клиента. Эти </w:t>
@@ -6555,7 +6827,13 @@
         <w:t>команды</w:t>
       </w:r>
       <w:r>
-        <w:t xml:space="preserve"> не лишены проблем.</w:t>
+        <w:t xml:space="preserve"> не лишены </w:t>
+      </w:r>
+      <w:r>
+        <w:t xml:space="preserve">своих </w:t>
+      </w:r>
+      <w:r>
+        <w:t>проблем.</w:t>
       </w:r>
     </w:p>
     <w:p>
@@ -6571,7 +6849,13 @@
         <w:t xml:space="preserve"> фиче-команд</w:t>
       </w:r>
       <w:r>
-        <w:t xml:space="preserve">, создавая ориентированные на клиента представления общего </w:t>
+        <w:t>, создавая ориенти</w:t>
+      </w:r>
+      <w:r>
+        <w:t>-</w:t>
+      </w:r>
+      <w:r>
+        <w:t xml:space="preserve">рованные на клиента представления общего </w:t>
       </w:r>
       <w:r>
         <w:t>Б</w:t>
@@ -6583,10 +6867,16 @@
         <w:t>П</w:t>
       </w:r>
       <w:r>
-        <w:t xml:space="preserve">родукта и, таким образом, создавая структуру, которая позволяет масштабировать </w:t>
-      </w:r>
-      <w:r>
-        <w:t>фиче-команды</w:t>
+        <w:t>родукта и, таким образом, создавая структуру, которая позволяет масштабировать</w:t>
+      </w:r>
+      <w:r>
+        <w:t xml:space="preserve"> концепцию</w:t>
+      </w:r>
+      <w:r>
+        <w:t xml:space="preserve"> </w:t>
+      </w:r>
+      <w:r>
+        <w:t>фич-команд</w:t>
       </w:r>
       <w:r>
         <w:t xml:space="preserve"> до любого размера.</w:t>
@@ -7417,176 +7707,196 @@
       </w:rPr>
       <w:tab/>
     </w:r>
-    <w:hyperlink r:id="rId1" w:history="1">
-      <w:r>
-        <w:rPr>
-          <w:rStyle w:val="Hyperlink0"/>
-          <w:rFonts w:ascii="Times Roman" w:hAnsi="Times Roman"/>
-          <w:sz w:val="16"/>
-          <w:szCs w:val="16"/>
-          <w:lang w:val="en-US"/>
-        </w:rPr>
-        <w:t>www.</w:t>
-      </w:r>
-      <w:r>
-        <w:rPr>
-          <w:rStyle w:val="Link"/>
-          <w:rFonts w:ascii="Arial Unicode MS" w:eastAsia="Arial Unicode MS" w:hAnsi="Arial Unicode MS" w:cs="Arial Unicode MS"/>
-          <w:color w:val="021EAA"/>
-          <w:sz w:val="18"/>
-          <w:szCs w:val="18"/>
-          <w:lang w:val="en-US"/>
-        </w:rPr>
-        <w:t>f</w:t>
-      </w:r>
-      <w:r>
-        <w:rPr>
-          <w:rStyle w:val="Hyperlink0"/>
-          <w:rFonts w:ascii="Times Roman" w:hAnsi="Times Roman"/>
-          <w:sz w:val="16"/>
-          <w:szCs w:val="16"/>
-          <w:lang w:val="en-US"/>
-        </w:rPr>
-        <w:t>ea</w:t>
-      </w:r>
-      <w:r>
-        <w:rPr>
-          <w:rStyle w:val="Link"/>
-          <w:rFonts w:ascii="Times Roman" w:hAnsi="Times Roman"/>
-          <w:color w:val="021EAA"/>
-          <w:sz w:val="18"/>
-          <w:szCs w:val="18"/>
-          <w:lang w:val="en-US"/>
-        </w:rPr>
-        <w:t>t</w:t>
-      </w:r>
-      <w:r>
-        <w:rPr>
-          <w:rStyle w:val="Hyperlink0"/>
-          <w:rFonts w:ascii="Times Roman" w:hAnsi="Times Roman"/>
-          <w:sz w:val="16"/>
-          <w:szCs w:val="16"/>
-          <w:lang w:val="en-US"/>
-        </w:rPr>
-        <w:t>u</w:t>
-      </w:r>
-      <w:r>
-        <w:rPr>
-          <w:rStyle w:val="Link"/>
-          <w:rFonts w:ascii="Times Roman" w:hAnsi="Times Roman"/>
-          <w:color w:val="021EAA"/>
-          <w:sz w:val="18"/>
-          <w:szCs w:val="18"/>
-          <w:lang w:val="en-US"/>
-        </w:rPr>
-        <w:t>r</w:t>
-      </w:r>
-      <w:r>
-        <w:rPr>
-          <w:rStyle w:val="Hyperlink0"/>
-          <w:rFonts w:ascii="Times Roman" w:hAnsi="Times Roman"/>
-          <w:sz w:val="16"/>
-          <w:szCs w:val="16"/>
-          <w:lang w:val="en-US"/>
-        </w:rPr>
-        <w:t>e</w:t>
-      </w:r>
-      <w:r>
-        <w:rPr>
-          <w:rStyle w:val="Link"/>
-          <w:rFonts w:ascii="Times Roman" w:hAnsi="Times Roman"/>
-          <w:color w:val="021EAA"/>
-          <w:sz w:val="18"/>
-          <w:szCs w:val="18"/>
-          <w:lang w:val="en-US"/>
-        </w:rPr>
-        <w:t>t</w:t>
-      </w:r>
-      <w:r>
-        <w:rPr>
-          <w:rStyle w:val="Hyperlink0"/>
-          <w:rFonts w:ascii="Times Roman" w:hAnsi="Times Roman"/>
-          <w:sz w:val="16"/>
-          <w:szCs w:val="16"/>
-          <w:lang w:val="en-US"/>
-        </w:rPr>
-        <w:t>eamp</w:t>
-      </w:r>
-      <w:r>
-        <w:rPr>
-          <w:rStyle w:val="Link"/>
-          <w:rFonts w:ascii="Times Roman" w:hAnsi="Times Roman"/>
-          <w:color w:val="021EAA"/>
-          <w:sz w:val="18"/>
-          <w:szCs w:val="18"/>
-          <w:lang w:val="en-US"/>
-        </w:rPr>
-        <w:t>r</w:t>
-      </w:r>
-      <w:r>
-        <w:rPr>
-          <w:rStyle w:val="Hyperlink0"/>
-          <w:rFonts w:ascii="Times Roman" w:hAnsi="Times Roman"/>
-          <w:sz w:val="16"/>
-          <w:szCs w:val="16"/>
-          <w:lang w:val="en-US"/>
-        </w:rPr>
-        <w:t>ime</w:t>
-      </w:r>
-      <w:r>
-        <w:rPr>
-          <w:rStyle w:val="Link"/>
-          <w:rFonts w:ascii="Times Roman" w:hAnsi="Times Roman"/>
-          <w:color w:val="021EAA"/>
-          <w:sz w:val="18"/>
-          <w:szCs w:val="18"/>
-          <w:lang w:val="en-US"/>
-        </w:rPr>
-        <w:t>r</w:t>
-      </w:r>
-      <w:r>
-        <w:rPr>
-          <w:rStyle w:val="Hyperlink0"/>
-          <w:rFonts w:ascii="Times Roman" w:hAnsi="Times Roman"/>
-          <w:sz w:val="16"/>
-          <w:szCs w:val="16"/>
-          <w:lang w:val="en-US"/>
-        </w:rPr>
-        <w:t>.</w:t>
-      </w:r>
-      <w:r>
-        <w:rPr>
-          <w:rStyle w:val="Link"/>
-          <w:rFonts w:ascii="Arial Unicode MS" w:eastAsia="Arial Unicode MS" w:hAnsi="Arial Unicode MS" w:cs="Arial Unicode MS"/>
-          <w:color w:val="021EAA"/>
-          <w:sz w:val="18"/>
-          <w:szCs w:val="18"/>
-          <w:lang w:val="en-US"/>
-        </w:rPr>
-        <w:t>o</w:t>
-      </w:r>
-      <w:r>
-        <w:rPr>
-          <w:rStyle w:val="Link"/>
-          <w:rFonts w:ascii="Times Roman" w:hAnsi="Times Roman"/>
-          <w:color w:val="021EAA"/>
-          <w:sz w:val="18"/>
-          <w:szCs w:val="18"/>
-          <w:lang w:val="en-US"/>
-        </w:rPr>
-        <w:t>r</w:t>
-      </w:r>
-      <w:r>
-        <w:rPr>
-          <w:rStyle w:val="Hyperlink0"/>
-          <w:rFonts w:ascii="Times Roman" w:hAnsi="Times Roman"/>
-          <w:sz w:val="16"/>
-          <w:szCs w:val="16"/>
-          <w:lang w:val="en-US"/>
-        </w:rPr>
-        <w:t>g</w:t>
-      </w:r>
-    </w:hyperlink>
+    <w:r>
+      <w:fldChar w:fldCharType="begin"/>
+    </w:r>
+    <w:r>
+      <w:rPr>
+        <w:lang w:val="en-US"/>
+      </w:rPr>
+      <w:instrText xml:space="preserve"> HYPERLINK "http://www.featureteamprimer.org" </w:instrText>
+    </w:r>
+    <w:r>
+      <w:fldChar w:fldCharType="separate"/>
+    </w:r>
+    <w:r>
+      <w:rPr>
+        <w:rStyle w:val="Hyperlink0"/>
+        <w:rFonts w:ascii="Times Roman" w:hAnsi="Times Roman"/>
+        <w:sz w:val="16"/>
+        <w:szCs w:val="16"/>
+        <w:lang w:val="en-US"/>
+      </w:rPr>
+      <w:t>www.</w:t>
+    </w:r>
+    <w:r>
+      <w:rPr>
+        <w:rStyle w:val="Link"/>
+        <w:rFonts w:ascii="Arial Unicode MS" w:eastAsia="Arial Unicode MS" w:hAnsi="Arial Unicode MS" w:cs="Arial Unicode MS"/>
+        <w:color w:val="021EAA"/>
+        <w:sz w:val="18"/>
+        <w:szCs w:val="18"/>
+        <w:lang w:val="en-US"/>
+      </w:rPr>
+      <w:t>f</w:t>
+    </w:r>
+    <w:r>
+      <w:rPr>
+        <w:rStyle w:val="Hyperlink0"/>
+        <w:rFonts w:ascii="Times Roman" w:hAnsi="Times Roman"/>
+        <w:sz w:val="16"/>
+        <w:szCs w:val="16"/>
+        <w:lang w:val="en-US"/>
+      </w:rPr>
+      <w:t>ea</w:t>
+    </w:r>
+    <w:r>
+      <w:rPr>
+        <w:rStyle w:val="Link"/>
+        <w:rFonts w:ascii="Times Roman" w:hAnsi="Times Roman"/>
+        <w:color w:val="021EAA"/>
+        <w:sz w:val="18"/>
+        <w:szCs w:val="18"/>
+        <w:lang w:val="en-US"/>
+      </w:rPr>
+      <w:t>t</w:t>
+    </w:r>
+    <w:r>
+      <w:rPr>
+        <w:rStyle w:val="Hyperlink0"/>
+        <w:rFonts w:ascii="Times Roman" w:hAnsi="Times Roman"/>
+        <w:sz w:val="16"/>
+        <w:szCs w:val="16"/>
+        <w:lang w:val="en-US"/>
+      </w:rPr>
+      <w:t>u</w:t>
+    </w:r>
+    <w:r>
+      <w:rPr>
+        <w:rStyle w:val="Link"/>
+        <w:rFonts w:ascii="Times Roman" w:hAnsi="Times Roman"/>
+        <w:color w:val="021EAA"/>
+        <w:sz w:val="18"/>
+        <w:szCs w:val="18"/>
+        <w:lang w:val="en-US"/>
+      </w:rPr>
+      <w:t>r</w:t>
+    </w:r>
+    <w:r>
+      <w:rPr>
+        <w:rStyle w:val="Hyperlink0"/>
+        <w:rFonts w:ascii="Times Roman" w:hAnsi="Times Roman"/>
+        <w:sz w:val="16"/>
+        <w:szCs w:val="16"/>
+        <w:lang w:val="en-US"/>
+      </w:rPr>
+      <w:t>e</w:t>
+    </w:r>
+    <w:r>
+      <w:rPr>
+        <w:rStyle w:val="Link"/>
+        <w:rFonts w:ascii="Times Roman" w:hAnsi="Times Roman"/>
+        <w:color w:val="021EAA"/>
+        <w:sz w:val="18"/>
+        <w:szCs w:val="18"/>
+        <w:lang w:val="en-US"/>
+      </w:rPr>
+      <w:t>t</w:t>
+    </w:r>
+    <w:r>
+      <w:rPr>
+        <w:rStyle w:val="Hyperlink0"/>
+        <w:rFonts w:ascii="Times Roman" w:hAnsi="Times Roman"/>
+        <w:sz w:val="16"/>
+        <w:szCs w:val="16"/>
+        <w:lang w:val="en-US"/>
+      </w:rPr>
+      <w:t>eamp</w:t>
+    </w:r>
+    <w:r>
+      <w:rPr>
+        <w:rStyle w:val="Link"/>
+        <w:rFonts w:ascii="Times Roman" w:hAnsi="Times Roman"/>
+        <w:color w:val="021EAA"/>
+        <w:sz w:val="18"/>
+        <w:szCs w:val="18"/>
+        <w:lang w:val="en-US"/>
+      </w:rPr>
+      <w:t>r</w:t>
+    </w:r>
+    <w:r>
+      <w:rPr>
+        <w:rStyle w:val="Hyperlink0"/>
+        <w:rFonts w:ascii="Times Roman" w:hAnsi="Times Roman"/>
+        <w:sz w:val="16"/>
+        <w:szCs w:val="16"/>
+        <w:lang w:val="en-US"/>
+      </w:rPr>
+      <w:t>ime</w:t>
+    </w:r>
+    <w:r>
+      <w:rPr>
+        <w:rStyle w:val="Link"/>
+        <w:rFonts w:ascii="Times Roman" w:hAnsi="Times Roman"/>
+        <w:color w:val="021EAA"/>
+        <w:sz w:val="18"/>
+        <w:szCs w:val="18"/>
+        <w:lang w:val="en-US"/>
+      </w:rPr>
+      <w:t>r</w:t>
+    </w:r>
+    <w:r>
+      <w:rPr>
+        <w:rStyle w:val="Hyperlink0"/>
+        <w:rFonts w:ascii="Times Roman" w:hAnsi="Times Roman"/>
+        <w:sz w:val="16"/>
+        <w:szCs w:val="16"/>
+        <w:lang w:val="en-US"/>
+      </w:rPr>
+      <w:t>.</w:t>
+    </w:r>
+    <w:r>
+      <w:rPr>
+        <w:rStyle w:val="Link"/>
+        <w:rFonts w:ascii="Arial Unicode MS" w:eastAsia="Arial Unicode MS" w:hAnsi="Arial Unicode MS" w:cs="Arial Unicode MS"/>
+        <w:color w:val="021EAA"/>
+        <w:sz w:val="18"/>
+        <w:szCs w:val="18"/>
+        <w:lang w:val="en-US"/>
+      </w:rPr>
+      <w:t>o</w:t>
+    </w:r>
+    <w:r>
+      <w:rPr>
+        <w:rStyle w:val="Link"/>
+        <w:rFonts w:ascii="Times Roman" w:hAnsi="Times Roman"/>
+        <w:color w:val="021EAA"/>
+        <w:sz w:val="18"/>
+        <w:szCs w:val="18"/>
+        <w:lang w:val="en-US"/>
+      </w:rPr>
+      <w:t>r</w:t>
+    </w:r>
+    <w:r>
+      <w:rPr>
+        <w:rStyle w:val="Hyperlink0"/>
+        <w:rFonts w:ascii="Times Roman" w:hAnsi="Times Roman"/>
+        <w:sz w:val="16"/>
+        <w:szCs w:val="16"/>
+        <w:lang w:val="en-US"/>
+      </w:rPr>
+      <w:t>g</w:t>
+    </w:r>
+    <w:r>
+      <w:rPr>
+        <w:rStyle w:val="Hyperlink0"/>
+        <w:rFonts w:ascii="Times Roman" w:hAnsi="Times Roman"/>
+        <w:sz w:val="16"/>
+        <w:szCs w:val="16"/>
+        <w:lang w:val="en-US"/>
+      </w:rPr>
+      <w:fldChar w:fldCharType="end"/>
+    </w:r>
     <w:r>
       <w:rPr>
         <w:rFonts w:ascii="Arial Unicode MS" w:eastAsia="Arial Unicode MS" w:hAnsi="Arial Unicode MS" w:cs="Arial Unicode MS"/>
@@ -8141,7 +8451,7 @@
         <w:rPr>
           <w:rFonts w:eastAsia="Arial Unicode MS" w:cs="Arial Unicode MS"/>
         </w:rPr>
-        <w:t>участвуют вместе во многих задачах</w:t>
+        <w:t>реализуют совместно большое количество функциональности</w:t>
       </w:r>
       <w:r>
         <w:rPr>
@@ -8212,7 +8522,7 @@
         <v:path o:extrusionok="f" gradientshapeok="t" o:connecttype="rect"/>
         <o:lock v:ext="edit" aspectratio="t"/>
       </v:shapetype>
-      <v:shape id="_x0000_i1074" type="#_x0000_t75" style="width:62.35pt;height:81.65pt;visibility:visible" o:bullet="t">
+      <v:shape id="_x0000_i1111" type="#_x0000_t75" style="width:62.25pt;height:81.75pt;visibility:visible" o:bullet="t">
         <v:imagedata r:id="rId1" o:title="bullet_ball-chrome"/>
       </v:shape>
     </w:pict>
@@ -9858,6 +10168,34 @@
       <w:ind w:left="720"/>
       <w:contextualSpacing/>
     </w:pPr>
+  </w:style>
+  <w:style w:type="paragraph" w:styleId="BalloonText">
+    <w:name w:val="Balloon Text"/>
+    <w:basedOn w:val="Normal"/>
+    <w:link w:val="BalloonTextChar"/>
+    <w:uiPriority w:val="99"/>
+    <w:semiHidden/>
+    <w:unhideWhenUsed/>
+    <w:rsid w:val="00A20D6A"/>
+    <w:rPr>
+      <w:rFonts w:ascii="Segoe UI" w:hAnsi="Segoe UI" w:cs="Segoe UI"/>
+      <w:sz w:val="18"/>
+      <w:szCs w:val="18"/>
+    </w:rPr>
+  </w:style>
+  <w:style w:type="character" w:customStyle="1" w:styleId="BalloonTextChar">
+    <w:name w:val="Balloon Text Char"/>
+    <w:basedOn w:val="DefaultParagraphFont"/>
+    <w:link w:val="BalloonText"/>
+    <w:uiPriority w:val="99"/>
+    <w:semiHidden/>
+    <w:rsid w:val="00A20D6A"/>
+    <w:rPr>
+      <w:rFonts w:ascii="Segoe UI" w:hAnsi="Segoe UI" w:cs="Segoe UI"/>
+      <w:sz w:val="18"/>
+      <w:szCs w:val="18"/>
+      <w:lang w:val="en-US" w:eastAsia="en-US"/>
+    </w:rPr>
   </w:style>
 </w:styles>
 </file>

</xml_diff>